<commit_message>
#219 User Manual some changes
</commit_message>
<xml_diff>
--- a/data/usermanuals/Administraator.docx
+++ b/data/usermanuals/Administraator.docx
@@ -3,6 +3,8 @@
 <w:document xmlns:wpc="http://schemas.microsoft.com/office/word/2010/wordprocessingCanvas" xmlns:mc="http://schemas.openxmlformats.org/markup-compatibility/2006" xmlns:o="urn:schemas-microsoft-com:office:office" xmlns:r="http://schemas.openxmlformats.org/officeDocument/2006/relationships" xmlns:m="http://schemas.openxmlformats.org/officeDocument/2006/math" xmlns:v="urn:schemas-microsoft-com:vml" xmlns:wp14="http://schemas.microsoft.com/office/word/2010/wordprocessingDrawing" xmlns:wp="http://schemas.openxmlformats.org/drawingml/2006/wordprocessingDrawing" xmlns:w10="urn:schemas-microsoft-com:office:word" xmlns:w="http://schemas.openxmlformats.org/wordprocessingml/2006/main" xmlns:w14="http://schemas.microsoft.com/office/word/2010/wordml" xmlns:wpg="http://schemas.microsoft.com/office/word/2010/wordprocessingGroup" xmlns:wpi="http://schemas.microsoft.com/office/word/2010/wordprocessingInk" xmlns:wne="http://schemas.microsoft.com/office/word/2006/wordml" xmlns:wps="http://schemas.microsoft.com/office/word/2010/wordprocessingShape" mc:Ignorable="w14 wp14">
   <w:body>
     <w:p>
+      <w:bookmarkStart w:id="0" w:name="_GoBack"/>
+      <w:bookmarkEnd w:id="0"/>
       <w:r>
         <w:rPr>
           <w:noProof/>
@@ -11,13 +13,13 @@
         <mc:AlternateContent>
           <mc:Choice Requires="wps">
             <w:drawing>
-              <wp:anchor distT="0" distB="0" distL="114300" distR="114300" simplePos="0" relativeHeight="251660288" behindDoc="0" locked="0" layoutInCell="1" allowOverlap="1" wp14:anchorId="4B6E3BE8" wp14:editId="5EFD19C8">
+              <wp:anchor distT="0" distB="0" distL="114300" distR="114300" simplePos="0" relativeHeight="251660288" behindDoc="0" locked="0" layoutInCell="1" allowOverlap="1" wp14:anchorId="61DB8A40" wp14:editId="3E53ABF7">
                 <wp:simplePos x="0" y="0"/>
                 <wp:positionH relativeFrom="column">
                   <wp:posOffset>-323850</wp:posOffset>
                 </wp:positionH>
                 <wp:positionV relativeFrom="paragraph">
-                  <wp:posOffset>3219450</wp:posOffset>
+                  <wp:posOffset>3498850</wp:posOffset>
                 </wp:positionV>
                 <wp:extent cx="6381750" cy="2484755"/>
                 <wp:effectExtent l="0" t="0" r="0" b="0"/>
@@ -132,8 +134,6 @@
                             <w:r>
                               <w:t>i</w:t>
                             </w:r>
-                            <w:bookmarkStart w:id="0" w:name="_GoBack"/>
-                            <w:bookmarkEnd w:id="0"/>
                             <w:r>
                               <w:t>.</w:t>
                             </w:r>
@@ -259,7 +259,7 @@
                 <v:stroke joinstyle="miter"/>
                 <v:path gradientshapeok="t" o:connecttype="rect"/>
               </v:shapetype>
-              <v:shape id="Text Box 2" o:spid="_x0000_s1026" type="#_x0000_t202" style="position:absolute;margin-left:-25.5pt;margin-top:253.5pt;width:502.5pt;height:195.65pt;z-index:251660288;visibility:visible;mso-wrap-style:square;mso-width-percent:0;mso-height-percent:0;mso-wrap-distance-left:9pt;mso-wrap-distance-top:0;mso-wrap-distance-right:9pt;mso-wrap-distance-bottom:0;mso-position-horizontal:absolute;mso-position-horizontal-relative:text;mso-position-vertical:absolute;mso-position-vertical-relative:text;mso-width-percent:0;mso-height-percent:0;mso-width-relative:margin;mso-height-relative:margin;v-text-anchor:top" o:gfxdata="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" stroked="f">
+              <v:shape id="Text Box 2" o:spid="_x0000_s1026" type="#_x0000_t202" style="position:absolute;margin-left:-25.5pt;margin-top:275.5pt;width:502.5pt;height:195.65pt;z-index:251660288;visibility:visible;mso-wrap-style:square;mso-width-percent:0;mso-height-percent:0;mso-wrap-distance-left:9pt;mso-wrap-distance-top:0;mso-wrap-distance-right:9pt;mso-wrap-distance-bottom:0;mso-position-horizontal:absolute;mso-position-horizontal-relative:text;mso-position-vertical:absolute;mso-position-vertical-relative:text;mso-width-percent:0;mso-height-percent:0;mso-width-relative:margin;mso-height-relative:margin;v-text-anchor:top" o:gfxdata="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" stroked="f">
                 <v:textbox>
                   <w:txbxContent>
                     <w:p>
@@ -342,8 +342,6 @@
                       <w:r>
                         <w:t>i</w:t>
                       </w:r>
-                      <w:bookmarkStart w:id="1" w:name="_GoBack"/>
-                      <w:bookmarkEnd w:id="1"/>
                       <w:r>
                         <w:t>.</w:t>
                       </w:r>
@@ -459,7 +457,7 @@
           <w:lang w:eastAsia="et-EE"/>
         </w:rPr>
         <w:drawing>
-          <wp:anchor distT="0" distB="0" distL="114300" distR="114300" simplePos="0" relativeHeight="251658240" behindDoc="0" locked="0" layoutInCell="1" allowOverlap="1">
+          <wp:anchor distT="0" distB="0" distL="114300" distR="114300" simplePos="0" relativeHeight="251661312" behindDoc="0" locked="0" layoutInCell="1" allowOverlap="1" wp14:anchorId="62045E4C" wp14:editId="5CA2852A">
             <wp:simplePos x="914400" y="914400"/>
             <wp:positionH relativeFrom="margin">
               <wp:align>center</wp:align>
@@ -467,10 +465,10 @@
             <wp:positionV relativeFrom="margin">
               <wp:align>top</wp:align>
             </wp:positionV>
-            <wp:extent cx="6538595" cy="3250565"/>
-            <wp:effectExtent l="0" t="0" r="0" b="6985"/>
+            <wp:extent cx="6596380" cy="3473450"/>
+            <wp:effectExtent l="0" t="0" r="0" b="0"/>
             <wp:wrapSquare wrapText="bothSides"/>
-            <wp:docPr id="1" name="Picture 1" descr="C:\Users\Arnold\Desktop\User Manual\Administraator\FireShot Screen Capture #011 - 'LIS administrator' - localhost_8888_#!_administrator.png"/>
+            <wp:docPr id="2" name="Picture 2" descr="C:\Users\Arnold\Desktop\User Manual\Administraator\new.png"/>
             <wp:cNvGraphicFramePr>
               <a:graphicFrameLocks xmlns:a="http://schemas.openxmlformats.org/drawingml/2006/main" noChangeAspect="1"/>
             </wp:cNvGraphicFramePr>
@@ -478,7 +476,7 @@
               <a:graphicData uri="http://schemas.openxmlformats.org/drawingml/2006/picture">
                 <pic:pic xmlns:pic="http://schemas.openxmlformats.org/drawingml/2006/picture">
                   <pic:nvPicPr>
-                    <pic:cNvPr id="0" name="Picture 1" descr="C:\Users\Arnold\Desktop\User Manual\Administraator\FireShot Screen Capture #011 - 'LIS administrator' - localhost_8888_#!_administrator.png"/>
+                    <pic:cNvPr id="0" name="Picture 1" descr="C:\Users\Arnold\Desktop\User Manual\Administraator\new.png"/>
                     <pic:cNvPicPr>
                       <a:picLocks noChangeAspect="1" noChangeArrowheads="1"/>
                     </pic:cNvPicPr>
@@ -499,7 +497,7 @@
                   <pic:spPr bwMode="auto">
                     <a:xfrm>
                       <a:off x="0" y="0"/>
-                      <a:ext cx="6538595" cy="3250565"/>
+                      <a:ext cx="6596380" cy="3473450"/>
                     </a:xfrm>
                     <a:prstGeom prst="rect">
                       <a:avLst/>

</xml_diff>

<commit_message>
#219 User Manual should be done
</commit_message>
<xml_diff>
--- a/data/usermanuals/Administraator.docx
+++ b/data/usermanuals/Administraator.docx
@@ -3,26 +3,23 @@
 <w:document xmlns:wpc="http://schemas.microsoft.com/office/word/2010/wordprocessingCanvas" xmlns:mc="http://schemas.openxmlformats.org/markup-compatibility/2006" xmlns:o="urn:schemas-microsoft-com:office:office" xmlns:r="http://schemas.openxmlformats.org/officeDocument/2006/relationships" xmlns:m="http://schemas.openxmlformats.org/officeDocument/2006/math" xmlns:v="urn:schemas-microsoft-com:vml" xmlns:wp14="http://schemas.microsoft.com/office/word/2010/wordprocessingDrawing" xmlns:wp="http://schemas.openxmlformats.org/drawingml/2006/wordprocessingDrawing" xmlns:w10="urn:schemas-microsoft-com:office:word" xmlns:w="http://schemas.openxmlformats.org/wordprocessingml/2006/main" xmlns:w14="http://schemas.microsoft.com/office/word/2010/wordml" xmlns:wpg="http://schemas.microsoft.com/office/word/2010/wordprocessingGroup" xmlns:wpi="http://schemas.microsoft.com/office/word/2010/wordprocessingInk" xmlns:wne="http://schemas.microsoft.com/office/word/2006/wordml" xmlns:wps="http://schemas.microsoft.com/office/word/2010/wordprocessingShape" mc:Ignorable="w14 wp14">
   <w:body>
     <w:p>
-      <w:bookmarkStart w:id="0" w:name="_GoBack"/>
-      <w:bookmarkEnd w:id="0"/>
       <w:r>
         <w:rPr>
           <w:noProof/>
-          <w:lang w:eastAsia="et-EE"/>
         </w:rPr>
         <mc:AlternateContent>
           <mc:Choice Requires="wps">
             <w:drawing>
-              <wp:anchor distT="0" distB="0" distL="114300" distR="114300" simplePos="0" relativeHeight="251660288" behindDoc="0" locked="0" layoutInCell="1" allowOverlap="1" wp14:anchorId="61DB8A40" wp14:editId="3E53ABF7">
+              <wp:anchor distT="0" distB="0" distL="114300" distR="114300" simplePos="0" relativeHeight="251663360" behindDoc="0" locked="0" layoutInCell="1" allowOverlap="1" wp14:anchorId="3281179C" wp14:editId="1D7383D5">
                 <wp:simplePos x="0" y="0"/>
                 <wp:positionH relativeFrom="column">
-                  <wp:posOffset>-323850</wp:posOffset>
+                  <wp:posOffset>-488950</wp:posOffset>
                 </wp:positionH>
                 <wp:positionV relativeFrom="paragraph">
-                  <wp:posOffset>3498850</wp:posOffset>
+                  <wp:posOffset>3568700</wp:posOffset>
                 </wp:positionV>
-                <wp:extent cx="6381750" cy="2484755"/>
-                <wp:effectExtent l="0" t="0" r="0" b="0"/>
+                <wp:extent cx="6718300" cy="2484755"/>
+                <wp:effectExtent l="0" t="0" r="6350" b="0"/>
                 <wp:wrapNone/>
                 <wp:docPr id="307" name="Text Box 2"/>
                 <wp:cNvGraphicFramePr>
@@ -37,7 +34,7 @@
                       <wps:spPr bwMode="auto">
                         <a:xfrm>
                           <a:off x="0" y="0"/>
-                          <a:ext cx="6381750" cy="2484755"/>
+                          <a:ext cx="6718300" cy="2484755"/>
                         </a:xfrm>
                         <a:prstGeom prst="rect">
                           <a:avLst/>
@@ -75,67 +72,7 @@
                           </w:p>
                           <w:p>
                             <w:r>
-                              <w:t>Loob uue õpetaja,</w:t>
-                            </w:r>
-                            <w:r>
-                              <w:t xml:space="preserve"> </w:t>
-                            </w:r>
-                            <w:r>
-                              <w:t>kus saab luua</w:t>
-                            </w:r>
-                            <w:r>
-                              <w:t xml:space="preserve"> </w:t>
-                            </w:r>
-                            <w:r>
-                              <w:t>:</w:t>
-                            </w:r>
-                            <w:r>
-                              <w:t xml:space="preserve"> </w:t>
-                            </w:r>
-                            <w:r>
-                              <w:t>Eesnime</w:t>
-                            </w:r>
-                            <w:r>
-                              <w:t>,</w:t>
-                            </w:r>
-                            <w:r>
-                              <w:t xml:space="preserve"> </w:t>
-                            </w:r>
-                            <w:r>
-                              <w:t>Perekonnanime</w:t>
-                            </w:r>
-                            <w:r>
-                              <w:t>,</w:t>
-                            </w:r>
-                            <w:r>
-                              <w:t xml:space="preserve"> </w:t>
-                            </w:r>
-                            <w:r>
-                              <w:t>E-post</w:t>
-                            </w:r>
-                            <w:r>
-                              <w:t>i</w:t>
-                            </w:r>
-                            <w:r>
-                              <w:t xml:space="preserve"> aadress</w:t>
-                            </w:r>
-                            <w:r>
-                              <w:t>i</w:t>
-                            </w:r>
-                            <w:r>
-                              <w:t>,</w:t>
-                            </w:r>
-                            <w:r>
-                              <w:t xml:space="preserve"> </w:t>
-                            </w:r>
-                            <w:r>
-                              <w:t>Kood</w:t>
-                            </w:r>
-                            <w:r>
-                              <w:t>i</w:t>
-                            </w:r>
-                            <w:r>
-                              <w:t>.</w:t>
+                              <w:t>Loob uue õpetaja, kus saab luua : Eesnime, Perekonnanime, E-posti aadressi, Koodi.</w:t>
                             </w:r>
                           </w:p>
                           <w:p>
@@ -148,13 +85,7 @@
                               <w:rPr>
                                 <w:u w:val="single"/>
                               </w:rPr>
-                              <w:t>Administraatorite</w:t>
-                            </w:r>
-                            <w:r>
-                              <w:rPr>
-                                <w:u w:val="single"/>
-                              </w:rPr>
-                              <w:t xml:space="preserve">  filtrid</w:t>
+                              <w:t>Administraatorite  filtrid</w:t>
                             </w:r>
                             <w:r>
                               <w:rPr>
@@ -168,64 +99,24 @@
                               <w:t>Võimaldab</w:t>
                             </w:r>
                             <w:r>
-                              <w:t xml:space="preserve">  filtreerida</w:t>
-                            </w:r>
-                            <w:r>
-                              <w:t>, kasutades</w:t>
-                            </w:r>
-                            <w:r>
-                              <w:t xml:space="preserve"> </w:t>
-                            </w:r>
-                            <w:r>
-                              <w:t>:</w:t>
-                            </w:r>
-                            <w:r>
-                              <w:t xml:space="preserve"> </w:t>
-                            </w:r>
-                            <w:r>
-                              <w:t xml:space="preserve"> Eesnime järgi,</w:t>
-                            </w:r>
-                            <w:r>
-                              <w:t xml:space="preserve"> </w:t>
-                            </w:r>
-                            <w:r>
-                              <w:t>Perekonnanime järgi,</w:t>
-                            </w:r>
-                            <w:r>
-                              <w:t xml:space="preserve"> E-post aadressi järgi</w:t>
-                            </w:r>
-                            <w:r>
-                              <w:t>,</w:t>
-                            </w:r>
-                            <w:r>
-                              <w:t xml:space="preserve"> </w:t>
-                            </w:r>
-                            <w:r>
-                              <w:t>Koodi järgi mis põhineb otsing. Vajutades nuppu "Tühjenda"</w:t>
-                            </w:r>
-                            <w:r>
-                              <w:t xml:space="preserve"> </w:t>
-                            </w:r>
-                            <w:r>
-                              <w:t>-</w:t>
-                            </w:r>
-                            <w:r>
-                              <w:t xml:space="preserve"> </w:t>
-                            </w:r>
-                            <w:r>
-                              <w:t>tühjendab sisendrida,  vajutades nuppu "Filtreeri"</w:t>
-                            </w:r>
-                            <w:r>
-                              <w:t xml:space="preserve"> </w:t>
-                            </w:r>
-                            <w:r>
-                              <w:t xml:space="preserve"> -</w:t>
-                            </w:r>
-                            <w:r>
-                              <w:t xml:space="preserve"> </w:t>
-                            </w:r>
-                            <w:r>
-                              <w:t>filtreerib see asjakohane teave.</w:t>
+                              <w:t xml:space="preserve">  filtree</w:t>
+                            </w:r>
+                            <w:r>
+                              <w:t xml:space="preserve">rida, kasutades :  Eesnime, Perekonnanime, E-post aadressi, Koodi </w:t>
+                            </w:r>
+                            <w:bookmarkStart w:id="0" w:name="_GoBack"/>
+                            <w:bookmarkEnd w:id="0"/>
+                            <w:r>
+                              <w:t xml:space="preserve"> millele põhineb otsing</w:t>
+                            </w:r>
+                            <w:r>
+                              <w:t>. Vajutades nuppu "Tühjenda" - tühjendab sisendrida,  vajutades nuppu "Filtre</w:t>
+                            </w:r>
+                            <w:r>
+                              <w:t>eri"  - filtreerib see asjakohas</w:t>
+                            </w:r>
+                            <w:r>
+                              <w:t>e teave.</w:t>
                             </w:r>
                           </w:p>
                           <w:p>
@@ -259,7 +150,7 @@
                 <v:stroke joinstyle="miter"/>
                 <v:path gradientshapeok="t" o:connecttype="rect"/>
               </v:shapetype>
-              <v:shape id="Text Box 2" o:spid="_x0000_s1026" type="#_x0000_t202" style="position:absolute;margin-left:-25.5pt;margin-top:275.5pt;width:502.5pt;height:195.65pt;z-index:251660288;visibility:visible;mso-wrap-style:square;mso-width-percent:0;mso-height-percent:0;mso-wrap-distance-left:9pt;mso-wrap-distance-top:0;mso-wrap-distance-right:9pt;mso-wrap-distance-bottom:0;mso-position-horizontal:absolute;mso-position-horizontal-relative:text;mso-position-vertical:absolute;mso-position-vertical-relative:text;mso-width-percent:0;mso-height-percent:0;mso-width-relative:margin;mso-height-relative:margin;v-text-anchor:top" o:gfxdata="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" stroked="f">
+              <v:shape id="Text Box 2" o:spid="_x0000_s1026" type="#_x0000_t202" style="position:absolute;margin-left:-38.5pt;margin-top:281pt;width:529pt;height:195.65pt;z-index:251663360;visibility:visible;mso-wrap-style:square;mso-width-percent:0;mso-height-percent:0;mso-wrap-distance-left:9pt;mso-wrap-distance-top:0;mso-wrap-distance-right:9pt;mso-wrap-distance-bottom:0;mso-position-horizontal:absolute;mso-position-horizontal-relative:text;mso-position-vertical:absolute;mso-position-vertical-relative:text;mso-width-percent:0;mso-height-percent:0;mso-width-relative:margin;mso-height-relative:margin;v-text-anchor:top" o:gfxdata="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" stroked="f">
                 <v:textbox>
                   <w:txbxContent>
                     <w:p>
@@ -283,67 +174,7 @@
                     </w:p>
                     <w:p>
                       <w:r>
-                        <w:t>Loob uue õpetaja,</w:t>
-                      </w:r>
-                      <w:r>
-                        <w:t xml:space="preserve"> </w:t>
-                      </w:r>
-                      <w:r>
-                        <w:t>kus saab luua</w:t>
-                      </w:r>
-                      <w:r>
-                        <w:t xml:space="preserve"> </w:t>
-                      </w:r>
-                      <w:r>
-                        <w:t>:</w:t>
-                      </w:r>
-                      <w:r>
-                        <w:t xml:space="preserve"> </w:t>
-                      </w:r>
-                      <w:r>
-                        <w:t>Eesnime</w:t>
-                      </w:r>
-                      <w:r>
-                        <w:t>,</w:t>
-                      </w:r>
-                      <w:r>
-                        <w:t xml:space="preserve"> </w:t>
-                      </w:r>
-                      <w:r>
-                        <w:t>Perekonnanime</w:t>
-                      </w:r>
-                      <w:r>
-                        <w:t>,</w:t>
-                      </w:r>
-                      <w:r>
-                        <w:t xml:space="preserve"> </w:t>
-                      </w:r>
-                      <w:r>
-                        <w:t>E-post</w:t>
-                      </w:r>
-                      <w:r>
-                        <w:t>i</w:t>
-                      </w:r>
-                      <w:r>
-                        <w:t xml:space="preserve"> aadress</w:t>
-                      </w:r>
-                      <w:r>
-                        <w:t>i</w:t>
-                      </w:r>
-                      <w:r>
-                        <w:t>,</w:t>
-                      </w:r>
-                      <w:r>
-                        <w:t xml:space="preserve"> </w:t>
-                      </w:r>
-                      <w:r>
-                        <w:t>Kood</w:t>
-                      </w:r>
-                      <w:r>
-                        <w:t>i</w:t>
-                      </w:r>
-                      <w:r>
-                        <w:t>.</w:t>
+                        <w:t>Loob uue õpetaja, kus saab luua : Eesnime, Perekonnanime, E-posti aadressi, Koodi.</w:t>
                       </w:r>
                     </w:p>
                     <w:p>
@@ -356,13 +187,7 @@
                         <w:rPr>
                           <w:u w:val="single"/>
                         </w:rPr>
-                        <w:t>Administraatorite</w:t>
-                      </w:r>
-                      <w:r>
-                        <w:rPr>
-                          <w:u w:val="single"/>
-                        </w:rPr>
-                        <w:t xml:space="preserve">  filtrid</w:t>
+                        <w:t>Administraatorite  filtrid</w:t>
                       </w:r>
                       <w:r>
                         <w:rPr>
@@ -376,64 +201,24 @@
                         <w:t>Võimaldab</w:t>
                       </w:r>
                       <w:r>
-                        <w:t xml:space="preserve">  filtreerida</w:t>
-                      </w:r>
-                      <w:r>
-                        <w:t>, kasutades</w:t>
-                      </w:r>
-                      <w:r>
-                        <w:t xml:space="preserve"> </w:t>
-                      </w:r>
-                      <w:r>
-                        <w:t>:</w:t>
-                      </w:r>
-                      <w:r>
-                        <w:t xml:space="preserve"> </w:t>
-                      </w:r>
-                      <w:r>
-                        <w:t xml:space="preserve"> Eesnime järgi,</w:t>
-                      </w:r>
-                      <w:r>
-                        <w:t xml:space="preserve"> </w:t>
-                      </w:r>
-                      <w:r>
-                        <w:t>Perekonnanime järgi,</w:t>
-                      </w:r>
-                      <w:r>
-                        <w:t xml:space="preserve"> E-post aadressi järgi</w:t>
-                      </w:r>
-                      <w:r>
-                        <w:t>,</w:t>
-                      </w:r>
-                      <w:r>
-                        <w:t xml:space="preserve"> </w:t>
-                      </w:r>
-                      <w:r>
-                        <w:t>Koodi järgi mis põhineb otsing. Vajutades nuppu "Tühjenda"</w:t>
-                      </w:r>
-                      <w:r>
-                        <w:t xml:space="preserve"> </w:t>
-                      </w:r>
-                      <w:r>
-                        <w:t>-</w:t>
-                      </w:r>
-                      <w:r>
-                        <w:t xml:space="preserve"> </w:t>
-                      </w:r>
-                      <w:r>
-                        <w:t>tühjendab sisendrida,  vajutades nuppu "Filtreeri"</w:t>
-                      </w:r>
-                      <w:r>
-                        <w:t xml:space="preserve"> </w:t>
-                      </w:r>
-                      <w:r>
-                        <w:t xml:space="preserve"> -</w:t>
-                      </w:r>
-                      <w:r>
-                        <w:t xml:space="preserve"> </w:t>
-                      </w:r>
-                      <w:r>
-                        <w:t>filtreerib see asjakohane teave.</w:t>
+                        <w:t xml:space="preserve">  filtree</w:t>
+                      </w:r>
+                      <w:r>
+                        <w:t xml:space="preserve">rida, kasutades :  Eesnime, Perekonnanime, E-post aadressi, Koodi </w:t>
+                      </w:r>
+                      <w:bookmarkStart w:id="1" w:name="_GoBack"/>
+                      <w:bookmarkEnd w:id="1"/>
+                      <w:r>
+                        <w:t xml:space="preserve"> millele põhineb otsing</w:t>
+                      </w:r>
+                      <w:r>
+                        <w:t>. Vajutades nuppu "Tühjenda" - tühjendab sisendrida,  vajutades nuppu "Filtre</w:t>
+                      </w:r>
+                      <w:r>
+                        <w:t>eri"  - filtreerib see asjakohas</w:t>
+                      </w:r>
+                      <w:r>
+                        <w:t>e teave.</w:t>
                       </w:r>
                     </w:p>
                     <w:p>
@@ -454,10 +239,9 @@
       <w:r>
         <w:rPr>
           <w:noProof/>
-          <w:lang w:eastAsia="et-EE"/>
         </w:rPr>
         <w:drawing>
-          <wp:anchor distT="0" distB="0" distL="114300" distR="114300" simplePos="0" relativeHeight="251661312" behindDoc="0" locked="0" layoutInCell="1" allowOverlap="1" wp14:anchorId="62045E4C" wp14:editId="5CA2852A">
+          <wp:anchor distT="0" distB="0" distL="114300" distR="114300" simplePos="0" relativeHeight="251661312" behindDoc="0" locked="0" layoutInCell="1" allowOverlap="1" wp14:anchorId="071781F2" wp14:editId="2BE0DD9C">
             <wp:simplePos x="914400" y="914400"/>
             <wp:positionH relativeFrom="margin">
               <wp:align>center</wp:align>
@@ -465,8 +249,8 @@
             <wp:positionV relativeFrom="margin">
               <wp:align>top</wp:align>
             </wp:positionV>
-            <wp:extent cx="6596380" cy="3473450"/>
-            <wp:effectExtent l="0" t="0" r="0" b="0"/>
+            <wp:extent cx="6902450" cy="3634105"/>
+            <wp:effectExtent l="0" t="0" r="0" b="4445"/>
             <wp:wrapSquare wrapText="bothSides"/>
             <wp:docPr id="2" name="Picture 2" descr="C:\Users\Arnold\Desktop\User Manual\Administraator\new.png"/>
             <wp:cNvGraphicFramePr>
@@ -497,7 +281,7 @@
                   <pic:spPr bwMode="auto">
                     <a:xfrm>
                       <a:off x="0" y="0"/>
-                      <a:ext cx="6596380" cy="3473450"/>
+                      <a:ext cx="6902450" cy="3634617"/>
                     </a:xfrm>
                     <a:prstGeom prst="rect">
                       <a:avLst/>
@@ -510,6 +294,12 @@
                 </pic:pic>
               </a:graphicData>
             </a:graphic>
+            <wp14:sizeRelH relativeFrom="margin">
+              <wp14:pctWidth>0</wp14:pctWidth>
+            </wp14:sizeRelH>
+            <wp14:sizeRelV relativeFrom="margin">
+              <wp14:pctHeight>0</wp14:pctHeight>
+            </wp14:sizeRelV>
           </wp:anchor>
         </w:drawing>
       </w:r>
@@ -683,7 +473,11 @@
   <w:style w:type="paragraph" w:default="1" w:styleId="Normal">
     <w:name w:val="Normal"/>
     <w:qFormat/>
-    <w:rsid w:val="0063487A"/>
+    <w:rsid w:val="002B5C35"/>
+    <w:rPr>
+      <w:rFonts w:eastAsiaTheme="minorEastAsia"/>
+      <w:lang w:eastAsia="et-EE"/>
+    </w:rPr>
   </w:style>
   <w:style w:type="character" w:default="1" w:styleId="DefaultParagraphFont">
     <w:name w:val="Default Paragraph Font"/>
@@ -904,7 +698,11 @@
   <w:style w:type="paragraph" w:default="1" w:styleId="Normal">
     <w:name w:val="Normal"/>
     <w:qFormat/>
-    <w:rsid w:val="0063487A"/>
+    <w:rsid w:val="002B5C35"/>
+    <w:rPr>
+      <w:rFonts w:eastAsiaTheme="minorEastAsia"/>
+      <w:lang w:eastAsia="et-EE"/>
+    </w:rPr>
   </w:style>
   <w:style w:type="character" w:default="1" w:styleId="DefaultParagraphFont">
     <w:name w:val="Default Paragraph Font"/>

</xml_diff>